<commit_message>
Añadir pruebas de persistencia y corregir errores.
</commit_message>
<xml_diff>
--- a/Docs/Tests Plans/US01-UCPark-TestPlan.docx
+++ b/Docs/Tests Plans/US01-UCPark-TestPlan.docx
@@ -22,12 +22,14 @@
         </w:rPr>
         <w:t xml:space="preserve"> de la aplicación </w:t>
       </w:r>
+      <w:proofErr w:type="spellStart"/>
       <w:r>
         <w:rPr>
           <w:lang w:val="es-ES_tradnl"/>
         </w:rPr>
         <w:t>UCPark</w:t>
       </w:r>
+      <w:proofErr w:type="spellEnd"/>
     </w:p>
     <w:p>
       <w:pPr>
@@ -108,7 +110,15 @@
         <w:t xml:space="preserve"> y caja negra </w:t>
       </w:r>
       <w:r>
-        <w:t>y se utilizará JUnit.</w:t>
+        <w:t xml:space="preserve">y se utilizará </w:t>
+      </w:r>
+      <w:proofErr w:type="spellStart"/>
+      <w:r>
+        <w:t>JUnit</w:t>
+      </w:r>
+      <w:proofErr w:type="spellEnd"/>
+      <w:r>
+        <w:t>.</w:t>
       </w:r>
     </w:p>
     <w:p>
@@ -164,7 +174,23 @@
         <w:t xml:space="preserve"> de cada clase o componente</w:t>
       </w:r>
       <w:r>
-        <w:t>. Será necesaria la utilización de JUnit, Mockito y FEST.</w:t>
+        <w:t xml:space="preserve">. Será necesaria la utilización de </w:t>
+      </w:r>
+      <w:proofErr w:type="spellStart"/>
+      <w:r>
+        <w:t>JUnit</w:t>
+      </w:r>
+      <w:proofErr w:type="spellEnd"/>
+      <w:r>
+        <w:t xml:space="preserve">, </w:t>
+      </w:r>
+      <w:proofErr w:type="spellStart"/>
+      <w:r>
+        <w:t>Mockito</w:t>
+      </w:r>
+      <w:proofErr w:type="spellEnd"/>
+      <w:r>
+        <w:t xml:space="preserve"> y FEST.</w:t>
       </w:r>
     </w:p>
     <w:p>
@@ -879,7 +905,23 @@
           <w:rFonts w:eastAsiaTheme="minorHAnsi" w:cs="Calibri"/>
           <w:color w:val="000000"/>
         </w:rPr>
-        <w:t>a1. El usuario realiza una pulsación de selección (un click) sobre la opción “Crear un nuevo estacionamiento”.</w:t>
+        <w:t xml:space="preserve">a1. El usuario realiza una pulsación de selección (un </w:t>
+      </w:r>
+      <w:proofErr w:type="spellStart"/>
+      <w:r>
+        <w:rPr>
+          <w:rFonts w:eastAsiaTheme="minorHAnsi" w:cs="Calibri"/>
+          <w:color w:val="000000"/>
+        </w:rPr>
+        <w:t>click</w:t>
+      </w:r>
+      <w:proofErr w:type="spellEnd"/>
+      <w:r>
+        <w:rPr>
+          <w:rFonts w:eastAsiaTheme="minorHAnsi" w:cs="Calibri"/>
+          <w:color w:val="000000"/>
+        </w:rPr>
+        <w:t>) sobre la opción “Crear un nuevo estacionamiento”.</w:t>
       </w:r>
     </w:p>
     <w:p>
@@ -936,7 +978,23 @@
           <w:sz w:val="21"/>
           <w:szCs w:val="21"/>
         </w:rPr>
-        <w:t>El usuario realiza una selección (un click) sobre el desplegable correspondiente a sus vehículos registrados.</w:t>
+        <w:t xml:space="preserve">El usuario realiza una selección (un </w:t>
+      </w:r>
+      <w:proofErr w:type="spellStart"/>
+      <w:r>
+        <w:rPr>
+          <w:sz w:val="21"/>
+          <w:szCs w:val="21"/>
+        </w:rPr>
+        <w:t>click</w:t>
+      </w:r>
+      <w:proofErr w:type="spellEnd"/>
+      <w:r>
+        <w:rPr>
+          <w:sz w:val="21"/>
+          <w:szCs w:val="21"/>
+        </w:rPr>
+        <w:t>) sobre el desplegable correspondiente a sus vehículos registrados.</w:t>
       </w:r>
     </w:p>
     <w:p>
@@ -1041,7 +1099,23 @@
           <w:sz w:val="21"/>
           <w:szCs w:val="21"/>
         </w:rPr>
-        <w:t>a8. El usuario realiza una selección (un click) sobre “Crear estacionamiento”.</w:t>
+        <w:t xml:space="preserve">a8. El usuario realiza una selección (un </w:t>
+      </w:r>
+      <w:proofErr w:type="spellStart"/>
+      <w:r>
+        <w:rPr>
+          <w:sz w:val="21"/>
+          <w:szCs w:val="21"/>
+        </w:rPr>
+        <w:t>click</w:t>
+      </w:r>
+      <w:proofErr w:type="spellEnd"/>
+      <w:r>
+        <w:rPr>
+          <w:sz w:val="21"/>
+          <w:szCs w:val="21"/>
+        </w:rPr>
+        <w:t>) sobre “Crear estacionamiento”.</w:t>
       </w:r>
     </w:p>
     <w:p>
@@ -1202,35 +1276,7 @@
           <w:rFonts w:eastAsiaTheme="minorHAnsi" w:cs="Calibri"/>
           <w:color w:val="000000"/>
         </w:rPr>
-        <w:t xml:space="preserve">Creación </w:t>
-      </w:r>
-      <w:r>
-        <w:rPr>
-          <w:rFonts w:eastAsiaTheme="minorHAnsi" w:cs="Calibri"/>
-          <w:color w:val="000000"/>
-        </w:rPr>
-        <w:t xml:space="preserve">no </w:t>
-      </w:r>
-      <w:r>
-        <w:rPr>
-          <w:rFonts w:eastAsiaTheme="minorHAnsi" w:cs="Calibri"/>
-          <w:color w:val="000000"/>
-        </w:rPr>
-        <w:t>válida</w:t>
-      </w:r>
-      <w:r>
-        <w:rPr>
-          <w:rFonts w:eastAsiaTheme="minorHAnsi" w:cs="Calibri"/>
-          <w:color w:val="000000"/>
-        </w:rPr>
-        <w:t xml:space="preserve"> (estacionamiento vigente para vehículo seleccionado)</w:t>
-      </w:r>
-      <w:r>
-        <w:rPr>
-          <w:rFonts w:eastAsiaTheme="minorHAnsi" w:cs="Calibri"/>
-          <w:color w:val="000000"/>
-        </w:rPr>
-        <w:t>:</w:t>
+        <w:t>Creación no válida (estacionamiento vigente para vehículo seleccionado):</w:t>
       </w:r>
       <w:r>
         <w:rPr>
@@ -1265,7 +1311,23 @@
           <w:rFonts w:eastAsiaTheme="minorHAnsi" w:cs="Calibri"/>
           <w:color w:val="000000"/>
         </w:rPr>
-        <w:t>1. El usuario realiza una pulsación de selección (un click) sobre la opción “Crear un nuevo estacionamiento”.</w:t>
+        <w:t xml:space="preserve">1. El usuario realiza una pulsación de selección (un </w:t>
+      </w:r>
+      <w:proofErr w:type="spellStart"/>
+      <w:r>
+        <w:rPr>
+          <w:rFonts w:eastAsiaTheme="minorHAnsi" w:cs="Calibri"/>
+          <w:color w:val="000000"/>
+        </w:rPr>
+        <w:t>click</w:t>
+      </w:r>
+      <w:proofErr w:type="spellEnd"/>
+      <w:r>
+        <w:rPr>
+          <w:rFonts w:eastAsiaTheme="minorHAnsi" w:cs="Calibri"/>
+          <w:color w:val="000000"/>
+        </w:rPr>
+        <w:t>) sobre la opción “Crear un nuevo estacionamiento”.</w:t>
       </w:r>
     </w:p>
     <w:p>
@@ -1328,7 +1390,23 @@
           <w:sz w:val="21"/>
           <w:szCs w:val="21"/>
         </w:rPr>
-        <w:t xml:space="preserve"> El usuario realiza una selección (un click) sobre el desplegable correspondiente a sus vehículos registrados.</w:t>
+        <w:t xml:space="preserve"> El usuario realiza una selección (un </w:t>
+      </w:r>
+      <w:proofErr w:type="spellStart"/>
+      <w:r>
+        <w:rPr>
+          <w:sz w:val="21"/>
+          <w:szCs w:val="21"/>
+        </w:rPr>
+        <w:t>click</w:t>
+      </w:r>
+      <w:proofErr w:type="spellEnd"/>
+      <w:r>
+        <w:rPr>
+          <w:sz w:val="21"/>
+          <w:szCs w:val="21"/>
+        </w:rPr>
+        <w:t>) sobre el desplegable correspondiente a sus vehículos registrados.</w:t>
       </w:r>
     </w:p>
     <w:p>
@@ -1384,21 +1462,7 @@
           <w:sz w:val="21"/>
           <w:szCs w:val="21"/>
         </w:rPr>
-        <w:t>5. El usuario selecciona el vehículo de interés para la creación del estacionamiento</w:t>
-      </w:r>
-      <w:r>
-        <w:rPr>
-          <w:sz w:val="21"/>
-          <w:szCs w:val="21"/>
-        </w:rPr>
-        <w:t>, el cual ya posee un estacionamiento en vigor</w:t>
-      </w:r>
-      <w:r>
-        <w:rPr>
-          <w:sz w:val="21"/>
-          <w:szCs w:val="21"/>
-        </w:rPr>
-        <w:t>.</w:t>
+        <w:t>5. El usuario selecciona el vehículo de interés para la creación del estacionamiento, el cual ya posee un estacionamiento en vigor.</w:t>
       </w:r>
     </w:p>
     <w:p>
@@ -1482,7 +1546,23 @@
           <w:sz w:val="21"/>
           <w:szCs w:val="21"/>
         </w:rPr>
-        <w:t>8. El usuario realiza una selección (un click) sobre “Crear estacionamiento”.</w:t>
+        <w:t xml:space="preserve">8. El usuario realiza una selección (un </w:t>
+      </w:r>
+      <w:proofErr w:type="spellStart"/>
+      <w:r>
+        <w:rPr>
+          <w:sz w:val="21"/>
+          <w:szCs w:val="21"/>
+        </w:rPr>
+        <w:t>click</w:t>
+      </w:r>
+      <w:proofErr w:type="spellEnd"/>
+      <w:r>
+        <w:rPr>
+          <w:sz w:val="21"/>
+          <w:szCs w:val="21"/>
+        </w:rPr>
+        <w:t>) sobre “Crear estacionamiento”.</w:t>
       </w:r>
     </w:p>
     <w:p>
@@ -1510,14 +1590,7 @@
           <w:sz w:val="21"/>
           <w:szCs w:val="21"/>
         </w:rPr>
-        <w:t xml:space="preserve">9. Se verifica que el vehículo </w:t>
-      </w:r>
-      <w:r>
-        <w:rPr>
-          <w:sz w:val="21"/>
-          <w:szCs w:val="21"/>
-        </w:rPr>
-        <w:t>ya dispone de un estacionamiento en vigor.</w:t>
+        <w:t>9. Se verifica que el vehículo ya dispone de un estacionamiento en vigor.</w:t>
       </w:r>
     </w:p>
     <w:p>
@@ -1545,28 +1618,7 @@
           <w:sz w:val="21"/>
           <w:szCs w:val="21"/>
         </w:rPr>
-        <w:t>1</w:t>
-      </w:r>
-      <w:r>
-        <w:rPr>
-          <w:sz w:val="21"/>
-          <w:szCs w:val="21"/>
-        </w:rPr>
-        <w:t>0</w:t>
-      </w:r>
-      <w:r>
-        <w:rPr>
-          <w:sz w:val="21"/>
-          <w:szCs w:val="21"/>
-        </w:rPr>
-        <w:t xml:space="preserve">. La aplicación muestra </w:t>
-      </w:r>
-      <w:r>
-        <w:rPr>
-          <w:sz w:val="21"/>
-          <w:szCs w:val="21"/>
-        </w:rPr>
-        <w:t>una notificación de error al usuario, indicando que el vehículo seleccionado ya dispone de un estacionamiento vigente</w:t>
+        <w:t>10. La aplicación muestra una notificación de error al usuario, indicando que el vehículo seleccionado ya dispone de un estacionamiento vigente</w:t>
       </w:r>
       <w:r>
         <w:rPr>
@@ -1622,35 +1674,7 @@
           <w:rFonts w:eastAsiaTheme="minorHAnsi" w:cs="Calibri"/>
           <w:color w:val="000000"/>
         </w:rPr>
-        <w:t xml:space="preserve">Creación </w:t>
-      </w:r>
-      <w:r>
-        <w:rPr>
-          <w:rFonts w:eastAsiaTheme="minorHAnsi" w:cs="Calibri"/>
-          <w:color w:val="000000"/>
-        </w:rPr>
-        <w:t xml:space="preserve">no </w:t>
-      </w:r>
-      <w:r>
-        <w:rPr>
-          <w:rFonts w:eastAsiaTheme="minorHAnsi" w:cs="Calibri"/>
-          <w:color w:val="000000"/>
-        </w:rPr>
-        <w:t>válida</w:t>
-      </w:r>
-      <w:r>
-        <w:rPr>
-          <w:rFonts w:eastAsiaTheme="minorHAnsi" w:cs="Calibri"/>
-          <w:color w:val="000000"/>
-        </w:rPr>
-        <w:t xml:space="preserve"> (no se puede realizar el cobro)</w:t>
-      </w:r>
-      <w:r>
-        <w:rPr>
-          <w:rFonts w:eastAsiaTheme="minorHAnsi" w:cs="Calibri"/>
-          <w:color w:val="000000"/>
-        </w:rPr>
-        <w:t>:</w:t>
+        <w:t>Creación no válida (no se puede realizar el cobro):</w:t>
       </w:r>
       <w:r>
         <w:rPr>
@@ -1678,14 +1702,23 @@
           <w:rFonts w:eastAsiaTheme="minorHAnsi" w:cs="Calibri"/>
           <w:color w:val="000000"/>
         </w:rPr>
-        <w:t>c</w:t>
-      </w:r>
-      <w:r>
-        <w:rPr>
-          <w:rFonts w:eastAsiaTheme="minorHAnsi" w:cs="Calibri"/>
-          <w:color w:val="000000"/>
-        </w:rPr>
-        <w:t>1. El usuario realiza una pulsación de selección (un click) sobre la opción “Crear un nuevo estacionamiento”.</w:t>
+        <w:t xml:space="preserve">c1. El usuario realiza una pulsación de selección (un </w:t>
+      </w:r>
+      <w:proofErr w:type="spellStart"/>
+      <w:r>
+        <w:rPr>
+          <w:rFonts w:eastAsiaTheme="minorHAnsi" w:cs="Calibri"/>
+          <w:color w:val="000000"/>
+        </w:rPr>
+        <w:t>click</w:t>
+      </w:r>
+      <w:proofErr w:type="spellEnd"/>
+      <w:r>
+        <w:rPr>
+          <w:rFonts w:eastAsiaTheme="minorHAnsi" w:cs="Calibri"/>
+          <w:color w:val="000000"/>
+        </w:rPr>
+        <w:t>) sobre la opción “Crear un nuevo estacionamiento”.</w:t>
       </w:r>
     </w:p>
     <w:p>
@@ -1706,14 +1739,7 @@
           <w:rFonts w:eastAsiaTheme="minorHAnsi" w:cs="Calibri"/>
           <w:color w:val="000000"/>
         </w:rPr>
-        <w:t>c</w:t>
-      </w:r>
-      <w:r>
-        <w:rPr>
-          <w:rFonts w:eastAsiaTheme="minorHAnsi" w:cs="Calibri"/>
-          <w:color w:val="000000"/>
-        </w:rPr>
-        <w:t>2.  La aplicación muestra una nueva ventana, con un formulario compuesto de varios desplegables y/o campos de texto, en los que poder especificar el vehículo y la duración del estacionamiento.</w:t>
+        <w:t>c2.  La aplicación muestra una nueva ventana, con un formulario compuesto de varios desplegables y/o campos de texto, en los que poder especificar el vehículo y la duración del estacionamiento.</w:t>
       </w:r>
     </w:p>
     <w:p>
@@ -1734,21 +1760,30 @@
           <w:rFonts w:eastAsiaTheme="minorHAnsi" w:cs="Calibri"/>
           <w:color w:val="000000"/>
         </w:rPr>
-        <w:t>c</w:t>
-      </w:r>
-      <w:r>
-        <w:rPr>
-          <w:rFonts w:eastAsiaTheme="minorHAnsi" w:cs="Calibri"/>
-          <w:color w:val="000000"/>
-        </w:rPr>
-        <w:t xml:space="preserve">3. </w:t>
+        <w:t xml:space="preserve">c3. </w:t>
       </w:r>
       <w:r>
         <w:rPr>
           <w:sz w:val="21"/>
           <w:szCs w:val="21"/>
         </w:rPr>
-        <w:t xml:space="preserve"> El usuario realiza una selección (un click) sobre el desplegable correspondiente a sus vehículos registrados.</w:t>
+        <w:t xml:space="preserve"> El usuario realiza una selección (un </w:t>
+      </w:r>
+      <w:proofErr w:type="spellStart"/>
+      <w:r>
+        <w:rPr>
+          <w:sz w:val="21"/>
+          <w:szCs w:val="21"/>
+        </w:rPr>
+        <w:t>click</w:t>
+      </w:r>
+      <w:proofErr w:type="spellEnd"/>
+      <w:r>
+        <w:rPr>
+          <w:sz w:val="21"/>
+          <w:szCs w:val="21"/>
+        </w:rPr>
+        <w:t>) sobre el desplegable correspondiente a sus vehículos registrados.</w:t>
       </w:r>
     </w:p>
     <w:p>
@@ -1769,14 +1804,7 @@
           <w:sz w:val="21"/>
           <w:szCs w:val="21"/>
         </w:rPr>
-        <w:t>c</w:t>
-      </w:r>
-      <w:r>
-        <w:rPr>
-          <w:sz w:val="21"/>
-          <w:szCs w:val="21"/>
-        </w:rPr>
-        <w:t>4. La aplicación muestra una lista con los vehículos registrados a nombre del usuario.</w:t>
+        <w:t>c4. La aplicación muestra una lista con los vehículos registrados a nombre del usuario.</w:t>
       </w:r>
     </w:p>
     <w:p>
@@ -1797,14 +1825,7 @@
           <w:sz w:val="21"/>
           <w:szCs w:val="21"/>
         </w:rPr>
-        <w:t>c</w:t>
-      </w:r>
-      <w:r>
-        <w:rPr>
-          <w:sz w:val="21"/>
-          <w:szCs w:val="21"/>
-        </w:rPr>
-        <w:t>5. El usuario selecciona el vehículo de interés para la creación del estacionamiento.</w:t>
+        <w:t>c5. El usuario selecciona el vehículo de interés para la creación del estacionamiento.</w:t>
       </w:r>
     </w:p>
     <w:p>
@@ -1825,14 +1846,7 @@
           <w:sz w:val="21"/>
           <w:szCs w:val="21"/>
         </w:rPr>
-        <w:t>c</w:t>
-      </w:r>
-      <w:r>
-        <w:rPr>
-          <w:sz w:val="21"/>
-          <w:szCs w:val="21"/>
-        </w:rPr>
-        <w:t>6. La aplicación recoge la lista, mostrando la selección del usuario.</w:t>
+        <w:t>c6. La aplicación recoge la lista, mostrando la selección del usuario.</w:t>
       </w:r>
     </w:p>
     <w:p>
@@ -1853,14 +1867,7 @@
           <w:sz w:val="21"/>
           <w:szCs w:val="21"/>
         </w:rPr>
-        <w:t>c</w:t>
-      </w:r>
-      <w:r>
-        <w:rPr>
-          <w:sz w:val="21"/>
-          <w:szCs w:val="21"/>
-        </w:rPr>
-        <w:t>7. El usuario introduce una duración de estacionamiento, por debajo de los 120 minutos.</w:t>
+        <w:t>c7. El usuario introduce una duración de estacionamiento, por debajo de los 120 minutos.</w:t>
       </w:r>
     </w:p>
     <w:p>
@@ -1882,14 +1889,23 @@
           <w:szCs w:val="21"/>
         </w:rPr>
         <w:lastRenderedPageBreak/>
-        <w:t>c</w:t>
-      </w:r>
+        <w:t xml:space="preserve">c8. El usuario realiza una selección (un </w:t>
+      </w:r>
+      <w:proofErr w:type="spellStart"/>
       <w:r>
         <w:rPr>
           <w:sz w:val="21"/>
           <w:szCs w:val="21"/>
         </w:rPr>
-        <w:t>8. El usuario realiza una selección (un click) sobre “Crear estacionamiento”.</w:t>
+        <w:t>click</w:t>
+      </w:r>
+      <w:proofErr w:type="spellEnd"/>
+      <w:r>
+        <w:rPr>
+          <w:sz w:val="21"/>
+          <w:szCs w:val="21"/>
+        </w:rPr>
+        <w:t>) sobre “Crear estacionamiento”.</w:t>
       </w:r>
     </w:p>
     <w:p>
@@ -1910,14 +1926,7 @@
           <w:sz w:val="21"/>
           <w:szCs w:val="21"/>
         </w:rPr>
-        <w:t>c</w:t>
-      </w:r>
-      <w:r>
-        <w:rPr>
-          <w:sz w:val="21"/>
-          <w:szCs w:val="21"/>
-        </w:rPr>
-        <w:t>9. Se verifica que el vehículo no posee un estacionamiento en vigor.</w:t>
+        <w:t>c9. Se verifica que el vehículo no posee un estacionamiento en vigor.</w:t>
       </w:r>
     </w:p>
     <w:p>
@@ -1938,14 +1947,7 @@
           <w:sz w:val="21"/>
           <w:szCs w:val="21"/>
         </w:rPr>
-        <w:t>c</w:t>
-      </w:r>
-      <w:r>
-        <w:rPr>
-          <w:sz w:val="21"/>
-          <w:szCs w:val="21"/>
-        </w:rPr>
-        <w:t>10. Se verifica que la duración introducida no supera los 120 minutos.</w:t>
+        <w:t>c10. Se verifica que la duración introducida no supera los 120 minutos.</w:t>
       </w:r>
     </w:p>
     <w:p>
@@ -1966,35 +1968,7 @@
           <w:sz w:val="21"/>
           <w:szCs w:val="21"/>
         </w:rPr>
-        <w:t>c</w:t>
-      </w:r>
-      <w:r>
-        <w:rPr>
-          <w:sz w:val="21"/>
-          <w:szCs w:val="21"/>
-        </w:rPr>
-        <w:t xml:space="preserve">11. La aplicación </w:t>
-      </w:r>
-      <w:r>
-        <w:rPr>
-          <w:sz w:val="21"/>
-          <w:szCs w:val="21"/>
-        </w:rPr>
-        <w:t>intenta realizar</w:t>
-      </w:r>
-      <w:r>
-        <w:rPr>
-          <w:sz w:val="21"/>
-          <w:szCs w:val="21"/>
-        </w:rPr>
-        <w:t xml:space="preserve"> la transacción bancaria correspondiente al cobro del estacionamiento</w:t>
-      </w:r>
-      <w:r>
-        <w:rPr>
-          <w:sz w:val="21"/>
-          <w:szCs w:val="21"/>
-        </w:rPr>
-        <w:t>, sin éxito.</w:t>
+        <w:t>c11. La aplicación intenta realizar la transacción bancaria correspondiente al cobro del estacionamiento, sin éxito.</w:t>
       </w:r>
     </w:p>
     <w:p>
@@ -2015,21 +1989,7 @@
           <w:sz w:val="21"/>
           <w:szCs w:val="21"/>
         </w:rPr>
-        <w:t>c12</w:t>
-      </w:r>
-      <w:r>
-        <w:rPr>
-          <w:sz w:val="21"/>
-          <w:szCs w:val="21"/>
-        </w:rPr>
-        <w:t xml:space="preserve">. La aplicación muestra una notificación de error al usuario, indicando que </w:t>
-      </w:r>
-      <w:r>
-        <w:rPr>
-          <w:sz w:val="21"/>
-          <w:szCs w:val="21"/>
-        </w:rPr>
-        <w:t>ha ocurrido un error a la hora de realizar el pago, manteniendo cargado el formulario con los datos introducidos por el usuario.</w:t>
+        <w:t>c12. La aplicación muestra una notificación de error al usuario, indicando que ha ocurrido un error a la hora de realizar el pago, manteniendo cargado el formulario con los datos introducidos por el usuario.</w:t>
       </w:r>
     </w:p>
     <w:p>
@@ -2064,14 +2024,7 @@
           <w:rFonts w:eastAsiaTheme="minorHAnsi" w:cs="Calibri"/>
           <w:color w:val="000000"/>
         </w:rPr>
-        <w:t>A</w:t>
-      </w:r>
-      <w:r>
-        <w:rPr>
-          <w:rFonts w:eastAsiaTheme="minorHAnsi" w:cs="Calibri"/>
-          <w:color w:val="000000"/>
-        </w:rPr>
-        <w:t>6</w:t>
+        <w:t>A6</w:t>
       </w:r>
       <w:r>
         <w:rPr>
@@ -2139,28 +2092,7 @@
           <w:rFonts w:eastAsiaTheme="minorHAnsi" w:cs="Calibri"/>
           <w:color w:val="000000"/>
         </w:rPr>
-        <w:t>Ampliación</w:t>
-      </w:r>
-      <w:r>
-        <w:rPr>
-          <w:rFonts w:eastAsiaTheme="minorHAnsi" w:cs="Calibri"/>
-          <w:color w:val="000000"/>
-        </w:rPr>
-        <w:t xml:space="preserve"> no válida (</w:t>
-      </w:r>
-      <w:r>
-        <w:rPr>
-          <w:rFonts w:eastAsiaTheme="minorHAnsi" w:cs="Calibri"/>
-          <w:color w:val="000000"/>
-        </w:rPr>
-        <w:t>excede 120 minutos globales</w:t>
-      </w:r>
-      <w:r>
-        <w:rPr>
-          <w:rFonts w:eastAsiaTheme="minorHAnsi" w:cs="Calibri"/>
-          <w:color w:val="000000"/>
-        </w:rPr>
-        <w:t>)</w:t>
+        <w:t>Ampliación no válida (excede 120 minutos globales)</w:t>
       </w:r>
     </w:p>
     <w:p>
@@ -2183,21 +2115,7 @@
           <w:rFonts w:eastAsiaTheme="minorHAnsi" w:cs="Calibri"/>
           <w:color w:val="000000"/>
         </w:rPr>
-        <w:t xml:space="preserve">c. </w:t>
-      </w:r>
-      <w:r>
-        <w:rPr>
-          <w:rFonts w:eastAsiaTheme="minorHAnsi" w:cs="Calibri"/>
-          <w:color w:val="000000"/>
-        </w:rPr>
-        <w:t xml:space="preserve">Ampliación no </w:t>
-      </w:r>
-      <w:r>
-        <w:rPr>
-          <w:rFonts w:eastAsiaTheme="minorHAnsi" w:cs="Calibri"/>
-          <w:color w:val="000000"/>
-        </w:rPr>
-        <w:t>válida (no se puede realizar el cobro)</w:t>
+        <w:t>c. Ampliación no válida (no se puede realizar el cobro)</w:t>
       </w:r>
     </w:p>
     <w:p>
@@ -2232,14 +2150,7 @@
           <w:rFonts w:eastAsiaTheme="minorHAnsi" w:cs="Calibri"/>
           <w:color w:val="000000"/>
         </w:rPr>
-        <w:t>A</w:t>
-      </w:r>
-      <w:r>
-        <w:rPr>
-          <w:rFonts w:eastAsiaTheme="minorHAnsi" w:cs="Calibri"/>
-          <w:color w:val="000000"/>
-        </w:rPr>
-        <w:t>7</w:t>
+        <w:t>A7</w:t>
       </w:r>
       <w:r>
         <w:rPr>
@@ -2280,14 +2191,7 @@
           <w:rFonts w:eastAsiaTheme="minorHAnsi" w:cs="Calibri"/>
           <w:color w:val="000000"/>
         </w:rPr>
-        <w:t>Finalización</w:t>
-      </w:r>
-      <w:r>
-        <w:rPr>
-          <w:rFonts w:eastAsiaTheme="minorHAnsi" w:cs="Calibri"/>
-          <w:color w:val="000000"/>
-        </w:rPr>
-        <w:t xml:space="preserve"> válida</w:t>
+        <w:t>Finalización válida</w:t>
       </w:r>
     </w:p>
     <w:p>
@@ -2322,14 +2226,7 @@
           <w:rFonts w:eastAsiaTheme="minorHAnsi" w:cs="Calibri"/>
           <w:color w:val="000000"/>
         </w:rPr>
-        <w:t>A</w:t>
-      </w:r>
-      <w:r>
-        <w:rPr>
-          <w:rFonts w:eastAsiaTheme="minorHAnsi" w:cs="Calibri"/>
-          <w:color w:val="000000"/>
-        </w:rPr>
-        <w:t>8</w:t>
+        <w:t>A8</w:t>
       </w:r>
       <w:r>
         <w:rPr>
@@ -2405,14 +2302,7 @@
           <w:rFonts w:eastAsiaTheme="minorHAnsi" w:cs="Calibri"/>
           <w:color w:val="000000"/>
         </w:rPr>
-        <w:t>A</w:t>
-      </w:r>
-      <w:r>
-        <w:rPr>
-          <w:rFonts w:eastAsiaTheme="minorHAnsi" w:cs="Calibri"/>
-          <w:color w:val="000000"/>
-        </w:rPr>
-        <w:t>9</w:t>
+        <w:t>A9</w:t>
       </w:r>
       <w:r>
         <w:rPr>
@@ -2485,14 +2375,7 @@
           <w:rFonts w:eastAsiaTheme="minorHAnsi" w:cs="Calibri"/>
           <w:color w:val="000000"/>
         </w:rPr>
-        <w:t>A</w:t>
-      </w:r>
-      <w:r>
-        <w:rPr>
-          <w:rFonts w:eastAsiaTheme="minorHAnsi" w:cs="Calibri"/>
-          <w:color w:val="000000"/>
-        </w:rPr>
-        <w:t>10</w:t>
+        <w:t>A10</w:t>
       </w:r>
       <w:r>
         <w:rPr>
@@ -2808,8 +2691,13 @@
           </w:p>
           <w:p>
             <w:r>
-              <w:t>Vehículo: 1234ABC, Renault, Megane</w:t>
-            </w:r>
+              <w:t xml:space="preserve">Vehículo: 1234ABC, Renault, </w:t>
+            </w:r>
+            <w:proofErr w:type="spellStart"/>
+            <w:r>
+              <w:t>Megane</w:t>
+            </w:r>
+            <w:proofErr w:type="spellEnd"/>
           </w:p>
         </w:tc>
         <w:tc>
@@ -3098,21 +2986,33 @@
         </w:numPr>
         <w:jc w:val="both"/>
       </w:pPr>
+      <w:proofErr w:type="spellStart"/>
       <w:r>
         <w:t>GestionImpue</w:t>
       </w:r>
       <w:r>
-        <w:t xml:space="preserve">stoCirculacion con </w:t>
-      </w:r>
+        <w:t>stoCirculacion</w:t>
+      </w:r>
+      <w:proofErr w:type="spellEnd"/>
+      <w:r>
+        <w:t xml:space="preserve"> con </w:t>
+      </w:r>
+      <w:proofErr w:type="spellStart"/>
       <w:r>
         <w:t>Contribuyentes</w:t>
       </w:r>
       <w:r>
         <w:t>DAO</w:t>
       </w:r>
-      <w:r>
-        <w:t xml:space="preserve"> y VehiculosDAO</w:t>
-      </w:r>
+      <w:proofErr w:type="spellEnd"/>
+      <w:r>
+        <w:t xml:space="preserve"> y </w:t>
+      </w:r>
+      <w:proofErr w:type="spellStart"/>
+      <w:r>
+        <w:t>VehiculosDAO</w:t>
+      </w:r>
+      <w:proofErr w:type="spellEnd"/>
       <w:r>
         <w:t xml:space="preserve">. Se usarían los </w:t>
       </w:r>
@@ -3125,14 +3025,24 @@
       <w:r>
         <w:t xml:space="preserve">como </w:t>
       </w:r>
+      <w:proofErr w:type="spellStart"/>
       <w:r>
         <w:t>UGIC.x</w:t>
       </w:r>
+      <w:proofErr w:type="spellEnd"/>
       <w:r>
         <w:t xml:space="preserve"> en la sección de pruebas unitarias</w:t>
       </w:r>
       <w:r>
-        <w:t>, aquí renombrados como IGIC.x.</w:t>
+        <w:t xml:space="preserve">, aquí renombrados como </w:t>
+      </w:r>
+      <w:proofErr w:type="spellStart"/>
+      <w:r>
+        <w:t>IGIC.x</w:t>
+      </w:r>
+      <w:proofErr w:type="spellEnd"/>
+      <w:r>
+        <w:t>.</w:t>
       </w:r>
     </w:p>
     <w:p>
@@ -3144,18 +3054,44 @@
         </w:numPr>
         <w:jc w:val="both"/>
       </w:pPr>
-      <w:r>
-        <w:t>VistaFuncionario c</w:t>
-      </w:r>
-      <w:r>
-        <w:t>on GestionImpuestosCirculacio</w:t>
-      </w:r>
-      <w:r>
-        <w:t>n, ContribuyentesDAO y Vehiculos</w:t>
+      <w:proofErr w:type="spellStart"/>
+      <w:r>
+        <w:t>VistaFuncionario</w:t>
+      </w:r>
+      <w:proofErr w:type="spellEnd"/>
+      <w:r>
+        <w:t xml:space="preserve"> c</w:t>
+      </w:r>
+      <w:r>
+        <w:t xml:space="preserve">on </w:t>
+      </w:r>
+      <w:proofErr w:type="spellStart"/>
+      <w:r>
+        <w:t>GestionImpuestosCirculacio</w:t>
+      </w:r>
+      <w:r>
+        <w:t>n</w:t>
+      </w:r>
+      <w:proofErr w:type="spellEnd"/>
+      <w:r>
+        <w:t xml:space="preserve">, </w:t>
+      </w:r>
+      <w:proofErr w:type="spellStart"/>
+      <w:r>
+        <w:t>ContribuyentesDAO</w:t>
+      </w:r>
+      <w:proofErr w:type="spellEnd"/>
+      <w:r>
+        <w:t xml:space="preserve"> y </w:t>
+      </w:r>
+      <w:proofErr w:type="spellStart"/>
+      <w:r>
+        <w:t>Vehiculos</w:t>
       </w:r>
       <w:r>
         <w:t>DAO</w:t>
       </w:r>
+      <w:proofErr w:type="spellEnd"/>
       <w:r>
         <w:t>. Estas pruebas coincidirían con las pruebas de aceptación, aunque en este caso se automatizarían utilizando la librería FEST.</w:t>
       </w:r>
@@ -3168,8 +3104,21 @@
         <w:jc w:val="both"/>
       </w:pPr>
       <w:r>
-        <w:t>Podría hacerse una prueba previa de integración VistaFuncionario y GestionImpuestosCirculacion</w:t>
-      </w:r>
+        <w:t xml:space="preserve">Podría hacerse una prueba previa de integración </w:t>
+      </w:r>
+      <w:proofErr w:type="spellStart"/>
+      <w:r>
+        <w:t>VistaFuncionario</w:t>
+      </w:r>
+      <w:proofErr w:type="spellEnd"/>
+      <w:r>
+        <w:t xml:space="preserve"> y </w:t>
+      </w:r>
+      <w:proofErr w:type="spellStart"/>
+      <w:r>
+        <w:t>GestionImpuestosCirculacion</w:t>
+      </w:r>
+      <w:proofErr w:type="spellEnd"/>
       <w:r>
         <w:t xml:space="preserve"> usando</w:t>
       </w:r>
@@ -3177,7 +3126,15 @@
         <w:t xml:space="preserve"> </w:t>
       </w:r>
       <w:r>
-        <w:t>objetos Mock d</w:t>
+        <w:t xml:space="preserve">objetos </w:t>
+      </w:r>
+      <w:proofErr w:type="spellStart"/>
+      <w:r>
+        <w:t>Mock</w:t>
+      </w:r>
+      <w:proofErr w:type="spellEnd"/>
+      <w:r>
+        <w:t xml:space="preserve"> d</w:t>
       </w:r>
       <w:r>
         <w:t>e l</w:t>
@@ -3275,7 +3232,23 @@
           <w:b/>
           <w:u w:val="single"/>
         </w:rPr>
-        <w:t xml:space="preserve"> (componente: DatosEstacionamientos)</w:t>
+        <w:t xml:space="preserve"> (componente: </w:t>
+      </w:r>
+      <w:proofErr w:type="spellStart"/>
+      <w:r>
+        <w:rPr>
+          <w:b/>
+          <w:u w:val="single"/>
+        </w:rPr>
+        <w:t>DatosEstacionamientos</w:t>
+      </w:r>
+      <w:proofErr w:type="spellEnd"/>
+      <w:r>
+        <w:rPr>
+          <w:b/>
+          <w:u w:val="single"/>
+        </w:rPr>
+        <w:t>)</w:t>
       </w:r>
     </w:p>
     <w:p>
@@ -3338,8 +3311,13 @@
         <w:jc w:val="both"/>
       </w:pPr>
       <w:r>
-        <w:t>Método creaEstacionamiento</w:t>
-      </w:r>
+        <w:t xml:space="preserve">Método </w:t>
+      </w:r>
+      <w:proofErr w:type="spellStart"/>
+      <w:r>
+        <w:t>creaEstacionamiento</w:t>
+      </w:r>
+      <w:proofErr w:type="spellEnd"/>
     </w:p>
     <w:tbl>
       <w:tblPr>
@@ -3445,10 +3423,7 @@
           </w:p>
           <w:p>
             <w:r>
-              <w:t>Duración: 60 minutos</w:t>
-            </w:r>
-            <w:r>
-              <w:t xml:space="preserve"> </w:t>
+              <w:t xml:space="preserve">Duración: 60 minutos </w:t>
             </w:r>
           </w:p>
           <w:p>
@@ -3469,7 +3444,15 @@
           </w:p>
           <w:p>
             <w:r>
-              <w:t>Hora Inicio: LocalDateTime.now()</w:t>
+              <w:t xml:space="preserve">Hora Inicio: </w:t>
+            </w:r>
+            <w:proofErr w:type="spellStart"/>
+            <w:r>
+              <w:t>LocalDateTime.now</w:t>
+            </w:r>
+            <w:proofErr w:type="spellEnd"/>
+            <w:r>
+              <w:t>()</w:t>
             </w:r>
           </w:p>
           <w:p/>
@@ -3544,7 +3527,10 @@
           </w:tcPr>
           <w:p>
             <w:r>
-              <w:t>Vehículo: 1234ABC</w:t>
+              <w:t xml:space="preserve">Vehículo: </w:t>
+            </w:r>
+            <w:r>
+              <w:t>5678DEF</w:t>
             </w:r>
           </w:p>
           <w:p>
@@ -3564,12 +3550,20 @@
           </w:p>
           <w:p>
             <w:r>
-              <w:t>Hora Inicio: LocalDateTime.now()</w:t>
-            </w:r>
-          </w:p>
-          <w:p>
-            <w:r>
-              <w:t>Id: 2</w:t>
+              <w:t xml:space="preserve">Hora Inicio: </w:t>
+            </w:r>
+            <w:proofErr w:type="spellStart"/>
+            <w:r>
+              <w:t>LocalDateTime.now</w:t>
+            </w:r>
+            <w:proofErr w:type="spellEnd"/>
+            <w:r>
+              <w:t>()</w:t>
+            </w:r>
+          </w:p>
+          <w:p>
+            <w:r>
+              <w:t>Id: 1</w:t>
             </w:r>
           </w:p>
         </w:tc>
@@ -3756,13 +3750,7 @@
           </w:tcPr>
           <w:p>
             <w:r>
-              <w:t>Lista vacía (</w:t>
-            </w:r>
-            <w:r>
-              <w:t>partiendo de un sistema sin estacionamientos</w:t>
-            </w:r>
-            <w:r>
-              <w:t>)</w:t>
+              <w:t>Lista vacía (partiendo de un sistema sin estacionamientos)</w:t>
             </w:r>
           </w:p>
         </w:tc>
@@ -3791,9 +3779,11 @@
       <w:r>
         <w:t xml:space="preserve">Método </w:t>
       </w:r>
+      <w:proofErr w:type="spellStart"/>
       <w:r>
         <w:t>modificaEstacionamiento</w:t>
       </w:r>
+      <w:proofErr w:type="spellEnd"/>
     </w:p>
     <w:tbl>
       <w:tblPr>
@@ -3896,24 +3886,12 @@
           </w:p>
           <w:p>
             <w:r>
-              <w:t xml:space="preserve">Duración: </w:t>
-            </w:r>
-            <w:r>
-              <w:t xml:space="preserve">90 </w:t>
-            </w:r>
-            <w:r>
-              <w:t xml:space="preserve">minutos </w:t>
-            </w:r>
-          </w:p>
-          <w:p>
-            <w:r>
-              <w:t xml:space="preserve">Importe: </w:t>
-            </w:r>
-            <w:r>
-              <w:t>90</w:t>
-            </w:r>
-            <w:r>
-              <w:t xml:space="preserve"> * 0.10 (Precio minuto)</w:t>
+              <w:t xml:space="preserve">Duración: 90 minutos </w:t>
+            </w:r>
+          </w:p>
+          <w:p>
+            <w:r>
+              <w:t>Importe: 90 * 0.10 (Precio minuto)</w:t>
             </w:r>
           </w:p>
           <w:p>
@@ -3923,10 +3901,7 @@
           </w:p>
           <w:p>
             <w:r>
-              <w:t xml:space="preserve">Hora Inicio: </w:t>
-            </w:r>
-            <w:r>
-              <w:t>Establecida previamente</w:t>
+              <w:t>Hora Inicio: Establecida previamente</w:t>
             </w:r>
           </w:p>
           <w:p>
@@ -3946,24 +3921,12 @@
           </w:p>
           <w:p>
             <w:r>
-              <w:t xml:space="preserve">Duración: </w:t>
-            </w:r>
-            <w:r>
-              <w:t>90</w:t>
-            </w:r>
-            <w:r>
-              <w:t xml:space="preserve"> minutos </w:t>
-            </w:r>
-          </w:p>
-          <w:p>
-            <w:r>
-              <w:t xml:space="preserve">Importe: </w:t>
-            </w:r>
-            <w:r>
-              <w:t>90</w:t>
-            </w:r>
-            <w:r>
-              <w:t xml:space="preserve"> * 0.10 (Precio minuto)</w:t>
+              <w:t xml:space="preserve">Duración: 90 minutos </w:t>
+            </w:r>
+          </w:p>
+          <w:p>
+            <w:r>
+              <w:t>Importe: 90 * 0.10 (Precio minuto)</w:t>
             </w:r>
           </w:p>
           <w:p>
@@ -3973,10 +3936,7 @@
           </w:p>
           <w:p>
             <w:r>
-              <w:t xml:space="preserve">Hora Inicio: </w:t>
-            </w:r>
-            <w:r>
-              <w:t>Establecida previamente</w:t>
+              <w:t>Hora Inicio: Establecida previamente</w:t>
             </w:r>
           </w:p>
           <w:p>
@@ -4037,9 +3997,11 @@
             <w:tcW w:w="2552" w:type="dxa"/>
           </w:tcPr>
           <w:p>
+            <w:proofErr w:type="spellStart"/>
             <w:r>
               <w:t>null</w:t>
             </w:r>
+            <w:proofErr w:type="spellEnd"/>
           </w:p>
         </w:tc>
       </w:tr>
@@ -4067,9 +4029,11 @@
       <w:r>
         <w:t xml:space="preserve">Método </w:t>
       </w:r>
+      <w:proofErr w:type="spellStart"/>
       <w:r>
         <w:t>estacionamientoPorId</w:t>
       </w:r>
+      <w:proofErr w:type="spellEnd"/>
     </w:p>
     <w:tbl>
       <w:tblPr>
@@ -4249,9 +4213,11 @@
             <w:tcW w:w="3624" w:type="dxa"/>
           </w:tcPr>
           <w:p>
+            <w:proofErr w:type="spellStart"/>
             <w:r>
               <w:t>null</w:t>
             </w:r>
+            <w:proofErr w:type="spellEnd"/>
           </w:p>
         </w:tc>
       </w:tr>
@@ -4278,9 +4244,11 @@
       <w:r>
         <w:t xml:space="preserve">Método </w:t>
       </w:r>
+      <w:proofErr w:type="spellStart"/>
       <w:r>
         <w:t>eliminaEstacionamiento</w:t>
       </w:r>
+      <w:proofErr w:type="spellEnd"/>
     </w:p>
     <w:tbl>
       <w:tblPr>
@@ -4449,9 +4417,11 @@
             <w:tcW w:w="3199" w:type="dxa"/>
           </w:tcPr>
           <w:p>
+            <w:proofErr w:type="spellStart"/>
             <w:r>
               <w:t>null</w:t>
             </w:r>
+            <w:proofErr w:type="spellEnd"/>
           </w:p>
         </w:tc>
       </w:tr>
@@ -4470,13 +4440,21 @@
         <w:jc w:val="both"/>
       </w:pPr>
       <w:r>
-        <w:t>(Similares casos de prueba para los métodos de la interfaz I</w:t>
+        <w:t xml:space="preserve">(Similares casos de prueba para los métodos de la interfaz </w:t>
+      </w:r>
+      <w:proofErr w:type="spellStart"/>
+      <w:r>
+        <w:t>I</w:t>
       </w:r>
       <w:r>
         <w:t>Estacionamientos</w:t>
       </w:r>
       <w:r>
-        <w:t>DAO).</w:t>
+        <w:t>DAO</w:t>
+      </w:r>
+      <w:proofErr w:type="spellEnd"/>
+      <w:r>
+        <w:t>).</w:t>
       </w:r>
     </w:p>
     <w:p>
@@ -4542,7 +4520,23 @@
           <w:b/>
           <w:u w:val="single"/>
         </w:rPr>
-        <w:t>: GestionEstacionamientos)</w:t>
+        <w:t xml:space="preserve">: </w:t>
+      </w:r>
+      <w:proofErr w:type="spellStart"/>
+      <w:r>
+        <w:rPr>
+          <w:b/>
+          <w:u w:val="single"/>
+        </w:rPr>
+        <w:t>GestionEstacionamientos</w:t>
+      </w:r>
+      <w:proofErr w:type="spellEnd"/>
+      <w:r>
+        <w:rPr>
+          <w:b/>
+          <w:u w:val="single"/>
+        </w:rPr>
+        <w:t>)</w:t>
       </w:r>
     </w:p>
     <w:p>
@@ -4553,10 +4547,18 @@
         <w:t xml:space="preserve">Para poder llevar a cabo estas pruebas, será necesario el uso de </w:t>
       </w:r>
       <w:r>
-        <w:t>objetos M</w:t>
-      </w:r>
-      <w:r>
-        <w:t xml:space="preserve">ock </w:t>
+        <w:t xml:space="preserve">objetos </w:t>
+      </w:r>
+      <w:proofErr w:type="spellStart"/>
+      <w:r>
+        <w:t>M</w:t>
+      </w:r>
+      <w:r>
+        <w:t>ock</w:t>
+      </w:r>
+      <w:proofErr w:type="spellEnd"/>
+      <w:r>
+        <w:t xml:space="preserve"> </w:t>
       </w:r>
       <w:r>
         <w:t>para</w:t>
@@ -4568,7 +4570,11 @@
         <w:t>s</w:t>
       </w:r>
       <w:r>
-        <w:t xml:space="preserve"> interfaces I</w:t>
+        <w:t xml:space="preserve"> interfaces </w:t>
+      </w:r>
+      <w:proofErr w:type="spellStart"/>
+      <w:r>
+        <w:t>I</w:t>
       </w:r>
       <w:r>
         <w:t>Vehiculos</w:t>
@@ -4576,9 +4582,11 @@
       <w:r>
         <w:t>DAO</w:t>
       </w:r>
+      <w:proofErr w:type="spellEnd"/>
       <w:r>
         <w:t xml:space="preserve">, </w:t>
       </w:r>
+      <w:proofErr w:type="spellStart"/>
       <w:r>
         <w:t>I</w:t>
       </w:r>
@@ -4586,7 +4594,11 @@
         <w:t>Estacionamientos</w:t>
       </w:r>
       <w:r>
-        <w:t xml:space="preserve">DAO. </w:t>
+        <w:t>DAO</w:t>
+      </w:r>
+      <w:proofErr w:type="spellEnd"/>
+      <w:r>
+        <w:t xml:space="preserve">. </w:t>
       </w:r>
       <w:r>
         <w:t>Se aplica prueba de métodos</w:t>
@@ -4608,6 +4620,7 @@
       <w:r>
         <w:t xml:space="preserve">* Siguiendo la especificación del enunciado, se han elaborado pruebas únicamente para el módulo </w:t>
       </w:r>
+      <w:proofErr w:type="spellStart"/>
       <w:r>
         <w:rPr>
           <w:i/>
@@ -4615,9 +4628,19 @@
         </w:rPr>
         <w:t>GestionEstacionamientos</w:t>
       </w:r>
-      <w:r>
-        <w:t xml:space="preserve"> y su interfaz IGestionEstacionamientos, de entre las dos interfaces que implementa (</w:t>
-      </w:r>
+      <w:proofErr w:type="spellEnd"/>
+      <w:r>
+        <w:t xml:space="preserve"> y su interfaz </w:t>
+      </w:r>
+      <w:proofErr w:type="spellStart"/>
+      <w:r>
+        <w:t>IGestionEstacionamientos</w:t>
+      </w:r>
+      <w:proofErr w:type="spellEnd"/>
+      <w:r>
+        <w:t>, de entre las dos interfaces que implementa (</w:t>
+      </w:r>
+      <w:proofErr w:type="spellStart"/>
       <w:r>
         <w:rPr>
           <w:i/>
@@ -4625,12 +4648,29 @@
         </w:rPr>
         <w:t>IGestionEstacionamientos</w:t>
       </w:r>
+      <w:proofErr w:type="spellEnd"/>
       <w:r>
         <w:rPr>
           <w:i/>
           <w:iCs/>
         </w:rPr>
-        <w:t xml:space="preserve"> e IConsultaEstacionamientos)</w:t>
+        <w:t xml:space="preserve"> e </w:t>
+      </w:r>
+      <w:proofErr w:type="spellStart"/>
+      <w:r>
+        <w:rPr>
+          <w:i/>
+          <w:iCs/>
+        </w:rPr>
+        <w:t>IConsultaEstacionamientos</w:t>
+      </w:r>
+      <w:proofErr w:type="spellEnd"/>
+      <w:r>
+        <w:rPr>
+          <w:i/>
+          <w:iCs/>
+        </w:rPr>
+        <w:t>)</w:t>
       </w:r>
       <w:r>
         <w:t>. *</w:t>
@@ -4648,9 +4688,11 @@
       <w:r>
         <w:t xml:space="preserve">Método </w:t>
       </w:r>
+      <w:proofErr w:type="spellStart"/>
       <w:r>
         <w:t>creaEstacionamiento</w:t>
       </w:r>
+      <w:proofErr w:type="spellEnd"/>
       <w:r>
         <w:t xml:space="preserve">: </w:t>
       </w:r>
@@ -4779,13 +4821,7 @@
           </w:p>
           <w:p>
             <w:r>
-              <w:t xml:space="preserve">Id: </w:t>
-            </w:r>
-            <w:r>
-              <w:t>1</w:t>
-            </w:r>
-            <w:r>
-              <w:t xml:space="preserve"> (autogenerado)</w:t>
+              <w:t>Id: 1 (autogenerado)</w:t>
             </w:r>
           </w:p>
           <w:p>
@@ -4802,9 +4838,11 @@
             <w:r>
               <w:t xml:space="preserve">Hora Inicio: </w:t>
             </w:r>
+            <w:proofErr w:type="spellStart"/>
             <w:r>
               <w:t>LocalDateTime.now</w:t>
             </w:r>
+            <w:proofErr w:type="spellEnd"/>
           </w:p>
         </w:tc>
       </w:tr>
@@ -4933,9 +4971,11 @@
       <w:r>
         <w:t xml:space="preserve">Método </w:t>
       </w:r>
+      <w:proofErr w:type="spellStart"/>
       <w:r>
         <w:t>ampliaEstacionamiento</w:t>
       </w:r>
+      <w:proofErr w:type="spellEnd"/>
       <w:r>
         <w:t xml:space="preserve">: Conceptualmente se trata de los mismos casos identificados para el caso de uso </w:t>
       </w:r>
@@ -5038,10 +5078,7 @@
           </w:p>
           <w:p>
             <w:r>
-              <w:t xml:space="preserve">Minutos: </w:t>
-            </w:r>
-            <w:r>
-              <w:t>30</w:t>
+              <w:t>Minutos: 30</w:t>
             </w:r>
           </w:p>
         </w:tc>
@@ -5056,13 +5093,7 @@
           </w:p>
           <w:p>
             <w:r>
-              <w:t xml:space="preserve">Duración: </w:t>
-            </w:r>
-            <w:r>
-              <w:t>9</w:t>
-            </w:r>
-            <w:r>
-              <w:t xml:space="preserve">0 minutos </w:t>
+              <w:t xml:space="preserve">Duración: 90 minutos </w:t>
             </w:r>
           </w:p>
           <w:p>
@@ -5072,21 +5103,12 @@
           </w:p>
           <w:p>
             <w:r>
-              <w:t xml:space="preserve">Importe: </w:t>
-            </w:r>
-            <w:r>
-              <w:t>9</w:t>
-            </w:r>
-            <w:r>
-              <w:t>0 * 0.10</w:t>
-            </w:r>
-          </w:p>
-          <w:p>
-            <w:r>
-              <w:t xml:space="preserve">Hora Inicio: </w:t>
-            </w:r>
-            <w:r>
-              <w:t>Establecida previamente</w:t>
+              <w:t>Importe: 90 * 0.10</w:t>
+            </w:r>
+          </w:p>
+          <w:p>
+            <w:r>
+              <w:t>Hora Inicio: Establecida previamente</w:t>
             </w:r>
           </w:p>
         </w:tc>
@@ -5121,10 +5143,7 @@
           </w:p>
           <w:p>
             <w:r>
-              <w:t xml:space="preserve">Minutos: </w:t>
-            </w:r>
-            <w:r>
-              <w:t>90</w:t>
+              <w:t>Minutos: 90</w:t>
             </w:r>
           </w:p>
         </w:tc>
@@ -5164,10 +5183,7 @@
           </w:tcPr>
           <w:p>
             <w:r>
-              <w:t xml:space="preserve">Ampliación </w:t>
-            </w:r>
-            <w:r>
-              <w:t>con error en acceso a pago</w:t>
+              <w:t>Ampliación con error en acceso a pago</w:t>
             </w:r>
           </w:p>
           <w:p>
@@ -5237,13 +5253,7 @@
           <w:lang w:val="es-ES_tradnl"/>
         </w:rPr>
         <w:lastRenderedPageBreak/>
-        <w:t>Informe de pruebas</w:t>
-      </w:r>
-      <w:r>
-        <w:rPr>
-          <w:lang w:val="es-ES_tradnl"/>
-        </w:rPr>
-        <w:t xml:space="preserve"> – Pruebas implementadas</w:t>
+        <w:t>Informe de pruebas – Pruebas implementadas</w:t>
       </w:r>
     </w:p>
     <w:p>
@@ -5273,8 +5283,19 @@
           <w:i/>
           <w:iCs/>
         </w:rPr>
-        <w:t>Componente: GestionEstacionamientos</w:t>
-      </w:r>
+        <w:t xml:space="preserve">Componente: </w:t>
+      </w:r>
+      <w:proofErr w:type="spellStart"/>
+      <w:r>
+        <w:rPr>
+          <w:b/>
+          <w:bCs/>
+          <w:i/>
+          <w:iCs/>
+        </w:rPr>
+        <w:t>GestionEstacionamientos</w:t>
+      </w:r>
+      <w:proofErr w:type="spellEnd"/>
     </w:p>
     <w:p>
       <w:pPr>
@@ -5286,7 +5307,15 @@
     </w:p>
     <w:p>
       <w:r>
-        <w:t>A continuación, se adjuntan los errores encontrados a lo largo del desarrollo y ejecución de las pruebas relativas al método ampliaEstacionamiento.</w:t>
+        <w:t xml:space="preserve">A continuación, se adjuntan los errores encontrados a lo largo del desarrollo y ejecución de las pruebas relativas al método </w:t>
+      </w:r>
+      <w:proofErr w:type="spellStart"/>
+      <w:r>
+        <w:t>ampliaEstacionamiento</w:t>
+      </w:r>
+      <w:proofErr w:type="spellEnd"/>
+      <w:r>
+        <w:t>.</w:t>
       </w:r>
     </w:p>
     <w:p>
@@ -5302,6 +5331,7 @@
           <w:bCs/>
         </w:rPr>
       </w:pPr>
+      <w:proofErr w:type="spellStart"/>
       <w:r>
         <w:rPr>
           <w:b/>
@@ -5310,6 +5340,7 @@
         </w:rPr>
         <w:t>ampliaEstacionamiento</w:t>
       </w:r>
+      <w:proofErr w:type="spellEnd"/>
       <w:r>
         <w:rPr>
           <w:rFonts w:ascii="Courier New" w:eastAsiaTheme="minorHAnsi" w:hAnsi="Courier New" w:cs="Courier New"/>
@@ -5324,21 +5355,46 @@
           <w:b/>
           <w:bCs/>
         </w:rPr>
-        <w:t>(Estacionamiento estacionamiento,</w:t>
-      </w:r>
+        <w:t xml:space="preserve">(Estacionamiento </w:t>
+      </w:r>
+      <w:proofErr w:type="spellStart"/>
       <w:r>
         <w:rPr>
           <w:b/>
           <w:bCs/>
         </w:rPr>
-        <w:t xml:space="preserve"> </w:t>
-      </w:r>
+        <w:t>estacionamiento</w:t>
+      </w:r>
+      <w:proofErr w:type="spellEnd"/>
       <w:r>
         <w:rPr>
           <w:b/>
           <w:bCs/>
         </w:rPr>
-        <w:t>int minutos)</w:t>
+        <w:t>,</w:t>
+      </w:r>
+      <w:r>
+        <w:rPr>
+          <w:b/>
+          <w:bCs/>
+        </w:rPr>
+        <w:t xml:space="preserve"> </w:t>
+      </w:r>
+      <w:proofErr w:type="spellStart"/>
+      <w:r>
+        <w:rPr>
+          <w:b/>
+          <w:bCs/>
+        </w:rPr>
+        <w:t>int</w:t>
+      </w:r>
+      <w:proofErr w:type="spellEnd"/>
+      <w:r>
+        <w:rPr>
+          <w:b/>
+          <w:bCs/>
+        </w:rPr>
+        <w:t xml:space="preserve"> minutos)</w:t>
       </w:r>
       <w:r>
         <w:rPr>
@@ -5388,6 +5444,210 @@
         </w:rPr>
         <w:t>La implementación original solo tenía en cuenta el incremento del tiempo de estacionamiento, pero no el incremento del importe total del mismo.</w:t>
       </w:r>
+    </w:p>
+    <w:p>
+      <w:pPr>
+        <w:pStyle w:val="Prrafodelista"/>
+        <w:ind w:left="1077"/>
+        <w:jc w:val="both"/>
+        <w:rPr>
+          <w:lang w:val="es-ES_tradnl"/>
+        </w:rPr>
+      </w:pPr>
+    </w:p>
+    <w:p>
+      <w:pPr>
+        <w:pStyle w:val="Ttulo3"/>
+        <w:jc w:val="both"/>
+        <w:rPr>
+          <w:b/>
+          <w:bCs/>
+          <w:i/>
+          <w:iCs/>
+        </w:rPr>
+      </w:pPr>
+      <w:r>
+        <w:rPr>
+          <w:b/>
+          <w:bCs/>
+          <w:i/>
+          <w:iCs/>
+        </w:rPr>
+        <w:t xml:space="preserve">Componente: </w:t>
+      </w:r>
+      <w:proofErr w:type="spellStart"/>
+      <w:r>
+        <w:rPr>
+          <w:b/>
+          <w:bCs/>
+          <w:i/>
+          <w:iCs/>
+        </w:rPr>
+        <w:t>DatosEstacionamientos</w:t>
+      </w:r>
+      <w:proofErr w:type="spellEnd"/>
+    </w:p>
+    <w:p>
+      <w:pPr>
+        <w:rPr>
+          <w:sz w:val="2"/>
+          <w:szCs w:val="2"/>
+        </w:rPr>
+      </w:pPr>
+    </w:p>
+    <w:p>
+      <w:r>
+        <w:t xml:space="preserve">A continuación, se adjuntan los errores encontrados a lo largo del desarrollo y ejecución de las pruebas relativas </w:t>
+      </w:r>
+      <w:r>
+        <w:t>a los siguientes métodos:</w:t>
+      </w:r>
+    </w:p>
+    <w:p>
+      <w:pPr>
+        <w:pStyle w:val="Prrafodelista"/>
+        <w:numPr>
+          <w:ilvl w:val="0"/>
+          <w:numId w:val="44"/>
+        </w:numPr>
+        <w:jc w:val="both"/>
+        <w:rPr>
+          <w:b/>
+          <w:bCs/>
+        </w:rPr>
+      </w:pPr>
+      <w:proofErr w:type="spellStart"/>
+      <w:r>
+        <w:rPr>
+          <w:b/>
+          <w:bCs/>
+          <w:lang w:val="es-ES_tradnl"/>
+        </w:rPr>
+        <w:t>creaEstacionamiento</w:t>
+      </w:r>
+      <w:proofErr w:type="spellEnd"/>
+      <w:r>
+        <w:rPr>
+          <w:rFonts w:ascii="Courier New" w:eastAsiaTheme="minorHAnsi" w:hAnsi="Courier New" w:cs="Courier New"/>
+          <w:color w:val="000000"/>
+          <w:sz w:val="20"/>
+          <w:szCs w:val="20"/>
+        </w:rPr>
+        <w:t xml:space="preserve"> </w:t>
+      </w:r>
+      <w:r>
+        <w:rPr>
+          <w:b/>
+          <w:bCs/>
+        </w:rPr>
+        <w:t>(Estacionamiento estacionamiento)</w:t>
+      </w:r>
+      <w:r>
+        <w:rPr>
+          <w:b/>
+          <w:bCs/>
+        </w:rPr>
+        <w:t>:</w:t>
+      </w:r>
+    </w:p>
+    <w:p>
+      <w:pPr>
+        <w:pStyle w:val="Prrafodelista"/>
+        <w:ind w:left="357"/>
+        <w:jc w:val="both"/>
+      </w:pPr>
+      <w:r>
+        <w:t>No se han encontrado errores.</w:t>
+      </w:r>
+    </w:p>
+    <w:p>
+      <w:pPr>
+        <w:pStyle w:val="Prrafodelista"/>
+        <w:ind w:left="357"/>
+        <w:jc w:val="both"/>
+      </w:pPr>
+    </w:p>
+    <w:p>
+      <w:pPr>
+        <w:pStyle w:val="Prrafodelista"/>
+        <w:numPr>
+          <w:ilvl w:val="0"/>
+          <w:numId w:val="44"/>
+        </w:numPr>
+        <w:jc w:val="both"/>
+        <w:rPr>
+          <w:b/>
+          <w:bCs/>
+        </w:rPr>
+      </w:pPr>
+      <w:proofErr w:type="spellStart"/>
+      <w:r>
+        <w:rPr>
+          <w:b/>
+          <w:bCs/>
+          <w:lang w:val="es-ES_tradnl"/>
+        </w:rPr>
+        <w:t>modifica</w:t>
+      </w:r>
+      <w:r>
+        <w:rPr>
+          <w:b/>
+          <w:bCs/>
+          <w:lang w:val="es-ES_tradnl"/>
+        </w:rPr>
+        <w:t>Estacionamiento</w:t>
+      </w:r>
+      <w:proofErr w:type="spellEnd"/>
+      <w:r>
+        <w:rPr>
+          <w:rFonts w:ascii="Courier New" w:eastAsiaTheme="minorHAnsi" w:hAnsi="Courier New" w:cs="Courier New"/>
+          <w:color w:val="000000"/>
+          <w:sz w:val="20"/>
+          <w:szCs w:val="20"/>
+        </w:rPr>
+        <w:t xml:space="preserve"> </w:t>
+      </w:r>
+      <w:r>
+        <w:rPr>
+          <w:b/>
+          <w:bCs/>
+        </w:rPr>
+        <w:t>(Estacionamiento estacionamiento)</w:t>
+      </w:r>
+      <w:r>
+        <w:rPr>
+          <w:b/>
+          <w:bCs/>
+        </w:rPr>
+        <w:t>:</w:t>
+      </w:r>
+    </w:p>
+    <w:p>
+      <w:pPr>
+        <w:pStyle w:val="Prrafodelista"/>
+        <w:ind w:left="357"/>
+        <w:jc w:val="both"/>
+      </w:pPr>
+      <w:r>
+        <w:t>No se han encontrado errores.</w:t>
+      </w:r>
+    </w:p>
+    <w:p>
+      <w:pPr>
+        <w:pStyle w:val="Prrafodelista"/>
+        <w:ind w:left="357"/>
+        <w:jc w:val="both"/>
+      </w:pPr>
+    </w:p>
+    <w:p>
+      <w:pPr>
+        <w:pStyle w:val="Prrafodelista"/>
+        <w:ind w:left="1077"/>
+        <w:jc w:val="both"/>
+        <w:rPr>
+          <w:lang w:val="es-ES_tradnl"/>
+        </w:rPr>
+      </w:pPr>
     </w:p>
     <w:p/>
     <w:p>
@@ -5677,9 +5937,11 @@
             <w:spacing w:after="0" w:line="240" w:lineRule="auto"/>
             <w:jc w:val="right"/>
           </w:pPr>
+          <w:proofErr w:type="spellStart"/>
           <w:r>
             <w:t>UCPark</w:t>
           </w:r>
+          <w:proofErr w:type="spellEnd"/>
         </w:p>
         <w:p>
           <w:pPr>
@@ -10613,6 +10875,7 @@
     <w:lsdException w:name="HTML Sample" w:semiHidden="1" w:unhideWhenUsed="1"/>
     <w:lsdException w:name="HTML Typewriter" w:semiHidden="1" w:unhideWhenUsed="1"/>
     <w:lsdException w:name="HTML Variable" w:semiHidden="1" w:unhideWhenUsed="1"/>
+    <w:lsdException w:name="Normal Table" w:semiHidden="1" w:unhideWhenUsed="1"/>
     <w:lsdException w:name="annotation subject" w:semiHidden="1" w:unhideWhenUsed="1"/>
     <w:lsdException w:name="No List" w:semiHidden="1" w:unhideWhenUsed="1"/>
     <w:lsdException w:name="Outline List 1" w:semiHidden="1" w:unhideWhenUsed="1"/>
@@ -10659,8 +10922,10 @@
     <w:lsdException w:name="Table Subtle 2" w:semiHidden="1" w:unhideWhenUsed="1"/>
     <w:lsdException w:name="Table Web 1" w:semiHidden="1" w:unhideWhenUsed="1"/>
     <w:lsdException w:name="Table Web 2" w:semiHidden="1" w:unhideWhenUsed="1"/>
+    <w:lsdException w:name="Table Web 3" w:semiHidden="1" w:unhideWhenUsed="1"/>
     <w:lsdException w:name="Balloon Text" w:semiHidden="1" w:unhideWhenUsed="1"/>
     <w:lsdException w:name="Table Grid" w:uiPriority="59"/>
+    <w:lsdException w:name="Table Theme" w:semiHidden="1" w:unhideWhenUsed="1"/>
     <w:lsdException w:name="Placeholder Text" w:semiHidden="1"/>
     <w:lsdException w:name="No Spacing" w:uiPriority="1" w:qFormat="1"/>
     <w:lsdException w:name="Light Shading" w:uiPriority="60"/>
@@ -10962,6 +11227,7 @@
   <w:style w:type="character" w:default="1" w:styleId="Fuentedeprrafopredeter">
     <w:name w:val="Default Paragraph Font"/>
     <w:uiPriority w:val="1"/>
+    <w:semiHidden/>
     <w:unhideWhenUsed/>
   </w:style>
   <w:style w:type="table" w:default="1" w:styleId="Tablanormal">

</xml_diff>